<commit_message>
fetching only latest logs
</commit_message>
<xml_diff>
--- a/docs/Azure log forwarder - Document of Understanding.docx
+++ b/docs/Azure log forwarder - Document of Understanding.docx
@@ -535,13 +535,6 @@
           <w:szCs w:val="24"/>
         </w:rPr>
         <w:tab/>
-      </w:r>
-      <w:r>
-        <w:rPr>
-          <w:rFonts w:cs="Calibri" w:cstheme="minorHAnsi"/>
-          <w:sz w:val="24"/>
-          <w:szCs w:val="24"/>
-        </w:rPr>
         <w:t xml:space="preserve">Gather all Azure activity logs in real time. Sends them to the Sensor over syslog or write the azure log file located in </w:t>
       </w:r>
       <w:r>
@@ -560,6 +553,90 @@
         <w:pStyle w:val="NoSpacing"/>
         <w:spacing w:lineRule="auto" w:line="360"/>
         <w:rPr>
+          <w:b w:val="false"/>
+          <w:b w:val="false"/>
+          <w:bCs w:val="false"/>
+        </w:rPr>
+      </w:pPr>
+      <w:r>
+        <w:rPr>
+          <w:rFonts w:cs="Calibri" w:cstheme="minorHAnsi"/>
+          <w:b w:val="false"/>
+          <w:bCs w:val="false"/>
+          <w:sz w:val="24"/>
+          <w:szCs w:val="24"/>
+        </w:rPr>
+        <w:t>As seen Azure store its all logs in Azure Monitor -&gt; Activity Logs. The proposed architecture suggest that fetching logs from Activity logs is easier.</w:t>
+      </w:r>
+    </w:p>
+    <w:p>
+      <w:pPr>
+        <w:pStyle w:val="NoSpacing"/>
+        <w:spacing w:lineRule="auto" w:line="360"/>
+        <w:rPr>
+          <w:b w:val="false"/>
+          <w:b w:val="false"/>
+          <w:bCs w:val="false"/>
+        </w:rPr>
+      </w:pPr>
+      <w:r>
+        <w:rPr>
+          <w:rFonts w:cs="Calibri" w:cstheme="minorHAnsi"/>
+          <w:b w:val="false"/>
+          <w:bCs w:val="false"/>
+          <w:sz w:val="24"/>
+          <w:szCs w:val="24"/>
+        </w:rPr>
+        <w:t>Azure also has tight binding with python. Azure published Python SDK for Azure and we are leveraging it for this implementation.</w:t>
+      </w:r>
+    </w:p>
+    <w:p>
+      <w:pPr>
+        <w:pStyle w:val="NoSpacing"/>
+        <w:spacing w:lineRule="auto" w:line="360"/>
+        <w:rPr>
+          <w:b w:val="false"/>
+          <w:b w:val="false"/>
+          <w:bCs w:val="false"/>
+        </w:rPr>
+      </w:pPr>
+      <w:r>
+        <w:rPr>
+          <w:rFonts w:cs="Calibri" w:cstheme="minorHAnsi"/>
+          <w:b w:val="false"/>
+          <w:bCs w:val="false"/>
+          <w:sz w:val="24"/>
+          <w:szCs w:val="24"/>
+        </w:rPr>
+        <w:t xml:space="preserve">Workflow would be like install Azure CLI, Authenticate with Monitor client and fetch activity logs each time scripts run. </w:t>
+      </w:r>
+    </w:p>
+    <w:p>
+      <w:pPr>
+        <w:pStyle w:val="NoSpacing"/>
+        <w:spacing w:lineRule="auto" w:line="360"/>
+        <w:rPr>
+          <w:b w:val="false"/>
+          <w:b w:val="false"/>
+          <w:bCs w:val="false"/>
+        </w:rPr>
+      </w:pPr>
+      <w:r>
+        <w:rPr>
+          <w:rFonts w:cs="Calibri" w:cstheme="minorHAnsi"/>
+          <w:b w:val="false"/>
+          <w:bCs w:val="false"/>
+          <w:sz w:val="24"/>
+          <w:szCs w:val="24"/>
+        </w:rPr>
+        <w:t>Script is responsible for fetching only latest logs which has arrived since last run. This script can be scheduled with scheduler such as crontab.</w:t>
+      </w:r>
+    </w:p>
+    <w:p>
+      <w:pPr>
+        <w:pStyle w:val="NoSpacing"/>
+        <w:spacing w:lineRule="auto" w:line="360"/>
+        <w:rPr>
           <w:rFonts w:cs="Calibri" w:cstheme="minorHAnsi"/>
           <w:b/>
           <w:b/>
@@ -569,7 +646,13 @@
         </w:rPr>
       </w:pPr>
       <w:r>
-        <w:rPr/>
+        <w:rPr>
+          <w:rFonts w:cs="Calibri" w:cstheme="minorHAnsi"/>
+          <w:b/>
+          <w:bCs/>
+          <w:sz w:val="24"/>
+          <w:szCs w:val="24"/>
+        </w:rPr>
       </w:r>
     </w:p>
     <w:p>
@@ -802,15 +885,34 @@
     <w:p>
       <w:pPr>
         <w:pStyle w:val="NoSpacing"/>
-        <w:spacing w:lineRule="auto" w:line="360"/>
-        <w:rPr>
-          <w:b w:val="false"/>
+        <w:numPr>
+          <w:ilvl w:val="0"/>
+          <w:numId w:val="2"/>
+        </w:numPr>
+        <w:spacing w:lineRule="auto" w:line="360"/>
+        <w:rPr/>
+      </w:pPr>
+      <w:r>
+        <w:rPr>
+          <w:rFonts w:cs="Calibri" w:cstheme="minorHAnsi"/>
           <w:b w:val="false"/>
           <w:bCs w:val="false"/>
           <w:sz w:val="24"/>
           <w:szCs w:val="24"/>
           <w:u w:val="none"/>
         </w:rPr>
+        <w:t>Azure accounts and associated subscription needs to be setup</w:t>
+      </w:r>
+    </w:p>
+    <w:p>
+      <w:pPr>
+        <w:pStyle w:val="NoSpacing"/>
+        <w:numPr>
+          <w:ilvl w:val="0"/>
+          <w:numId w:val="2"/>
+        </w:numPr>
+        <w:spacing w:lineRule="auto" w:line="360"/>
+        <w:rPr/>
       </w:pPr>
       <w:r>
         <w:rPr>
@@ -821,81 +923,57 @@
           <w:szCs w:val="24"/>
           <w:u w:val="none"/>
         </w:rPr>
-        <w:t>Azure accounts and associated subscription needs to be setup</w:t>
-      </w:r>
-    </w:p>
-    <w:p>
-      <w:pPr>
-        <w:pStyle w:val="NoSpacing"/>
-        <w:spacing w:lineRule="auto" w:line="360"/>
-        <w:rPr>
-          <w:b w:val="false"/>
+        <w:t xml:space="preserve">Setup sensor local deployment - </w:t>
+      </w:r>
+    </w:p>
+    <w:p>
+      <w:pPr>
+        <w:pStyle w:val="NoSpacing"/>
+        <w:numPr>
+          <w:ilvl w:val="0"/>
+          <w:numId w:val="2"/>
+        </w:numPr>
+        <w:spacing w:lineRule="auto" w:line="360"/>
+        <w:rPr/>
+      </w:pPr>
+      <w:r>
+        <w:rPr>
+          <w:rFonts w:cs="Calibri" w:cstheme="minorHAnsi"/>
           <w:b w:val="false"/>
           <w:bCs w:val="false"/>
           <w:sz w:val="24"/>
           <w:szCs w:val="24"/>
           <w:u w:val="none"/>
         </w:rPr>
-      </w:pPr>
-      <w:r>
-        <w:rPr>
-          <w:rFonts w:cs="Calibri" w:cstheme="minorHAnsi"/>
+        <w:t xml:space="preserve">Install Azure CLI </w:t>
+      </w:r>
+    </w:p>
+    <w:p>
+      <w:pPr>
+        <w:pStyle w:val="NoSpacing"/>
+        <w:numPr>
+          <w:ilvl w:val="0"/>
+          <w:numId w:val="2"/>
+        </w:numPr>
+        <w:spacing w:lineRule="auto" w:line="360"/>
+        <w:rPr>
+          <w:b w:val="false"/>
           <w:b w:val="false"/>
           <w:bCs w:val="false"/>
           <w:sz w:val="24"/>
           <w:szCs w:val="24"/>
           <w:u w:val="none"/>
         </w:rPr>
-        <w:t xml:space="preserve">Setup sensor local deployment - </w:t>
-      </w:r>
-    </w:p>
-    <w:p>
-      <w:pPr>
-        <w:pStyle w:val="NoSpacing"/>
-        <w:spacing w:lineRule="auto" w:line="360"/>
-        <w:rPr>
-          <w:b w:val="false"/>
+      </w:pPr>
+      <w:r>
+        <w:rPr>
+          <w:rFonts w:cs="Calibri" w:cstheme="minorHAnsi"/>
           <w:b w:val="false"/>
           <w:bCs w:val="false"/>
           <w:sz w:val="24"/>
           <w:szCs w:val="24"/>
           <w:u w:val="none"/>
         </w:rPr>
-      </w:pPr>
-      <w:r>
-        <w:rPr>
-          <w:rFonts w:cs="Calibri" w:cstheme="minorHAnsi"/>
-          <w:b w:val="false"/>
-          <w:bCs w:val="false"/>
-          <w:sz w:val="24"/>
-          <w:szCs w:val="24"/>
-          <w:u w:val="none"/>
-        </w:rPr>
-        <w:t xml:space="preserve">Install Azure CLI </w:t>
-      </w:r>
-    </w:p>
-    <w:p>
-      <w:pPr>
-        <w:pStyle w:val="NoSpacing"/>
-        <w:spacing w:lineRule="auto" w:line="360"/>
-        <w:rPr>
-          <w:b w:val="false"/>
-          <w:b w:val="false"/>
-          <w:bCs w:val="false"/>
-          <w:sz w:val="24"/>
-          <w:szCs w:val="24"/>
-          <w:u w:val="none"/>
-        </w:rPr>
-      </w:pPr>
-      <w:r>
-        <w:rPr>
-          <w:rFonts w:cs="Calibri" w:cstheme="minorHAnsi"/>
-          <w:b w:val="false"/>
-          <w:bCs w:val="false"/>
-          <w:sz w:val="24"/>
-          <w:szCs w:val="24"/>
-          <w:u w:val="none"/>
-        </w:rPr>
         <w:t>Login through Azure login</w:t>
       </w:r>
     </w:p>
@@ -908,13 +986,7 @@
         </w:rPr>
       </w:pPr>
       <w:r>
-        <w:rPr>
-          <w:b w:val="false"/>
-          <w:bCs w:val="false"/>
-          <w:sz w:val="24"/>
-          <w:szCs w:val="24"/>
-          <w:u w:val="none"/>
-        </w:rPr>
+        <w:rPr/>
       </w:r>
     </w:p>
     <w:sectPr>
@@ -1052,8 +1124,130 @@
       </w:pPr>
     </w:lvl>
   </w:abstractNum>
+  <w:abstractNum w:abstractNumId="2">
+    <w:lvl w:ilvl="0">
+      <w:start w:val="1"/>
+      <w:numFmt w:val="decimal"/>
+      <w:lvlText w:val="%1."/>
+      <w:lvlJc w:val="left"/>
+      <w:pPr>
+        <w:tabs>
+          <w:tab w:val="num" w:pos="720"/>
+        </w:tabs>
+        <w:ind w:left="720" w:hanging="360"/>
+      </w:pPr>
+      <w:rPr/>
+    </w:lvl>
+    <w:lvl w:ilvl="1">
+      <w:start w:val="1"/>
+      <w:numFmt w:val="decimal"/>
+      <w:lvlText w:val="%2."/>
+      <w:lvlJc w:val="left"/>
+      <w:pPr>
+        <w:tabs>
+          <w:tab w:val="num" w:pos="1080"/>
+        </w:tabs>
+        <w:ind w:left="1080" w:hanging="360"/>
+      </w:pPr>
+      <w:rPr/>
+    </w:lvl>
+    <w:lvl w:ilvl="2">
+      <w:start w:val="1"/>
+      <w:numFmt w:val="decimal"/>
+      <w:lvlText w:val="%3."/>
+      <w:lvlJc w:val="left"/>
+      <w:pPr>
+        <w:tabs>
+          <w:tab w:val="num" w:pos="1440"/>
+        </w:tabs>
+        <w:ind w:left="1440" w:hanging="360"/>
+      </w:pPr>
+      <w:rPr/>
+    </w:lvl>
+    <w:lvl w:ilvl="3">
+      <w:start w:val="1"/>
+      <w:numFmt w:val="decimal"/>
+      <w:lvlText w:val="%4."/>
+      <w:lvlJc w:val="left"/>
+      <w:pPr>
+        <w:tabs>
+          <w:tab w:val="num" w:pos="1800"/>
+        </w:tabs>
+        <w:ind w:left="1800" w:hanging="360"/>
+      </w:pPr>
+      <w:rPr/>
+    </w:lvl>
+    <w:lvl w:ilvl="4">
+      <w:start w:val="1"/>
+      <w:numFmt w:val="decimal"/>
+      <w:lvlText w:val="%5."/>
+      <w:lvlJc w:val="left"/>
+      <w:pPr>
+        <w:tabs>
+          <w:tab w:val="num" w:pos="2160"/>
+        </w:tabs>
+        <w:ind w:left="2160" w:hanging="360"/>
+      </w:pPr>
+      <w:rPr/>
+    </w:lvl>
+    <w:lvl w:ilvl="5">
+      <w:start w:val="1"/>
+      <w:numFmt w:val="decimal"/>
+      <w:lvlText w:val="%6."/>
+      <w:lvlJc w:val="left"/>
+      <w:pPr>
+        <w:tabs>
+          <w:tab w:val="num" w:pos="2520"/>
+        </w:tabs>
+        <w:ind w:left="2520" w:hanging="360"/>
+      </w:pPr>
+      <w:rPr/>
+    </w:lvl>
+    <w:lvl w:ilvl="6">
+      <w:start w:val="1"/>
+      <w:numFmt w:val="decimal"/>
+      <w:lvlText w:val="%7."/>
+      <w:lvlJc w:val="left"/>
+      <w:pPr>
+        <w:tabs>
+          <w:tab w:val="num" w:pos="2880"/>
+        </w:tabs>
+        <w:ind w:left="2880" w:hanging="360"/>
+      </w:pPr>
+      <w:rPr/>
+    </w:lvl>
+    <w:lvl w:ilvl="7">
+      <w:start w:val="1"/>
+      <w:numFmt w:val="decimal"/>
+      <w:lvlText w:val="%8."/>
+      <w:lvlJc w:val="left"/>
+      <w:pPr>
+        <w:tabs>
+          <w:tab w:val="num" w:pos="3240"/>
+        </w:tabs>
+        <w:ind w:left="3240" w:hanging="360"/>
+      </w:pPr>
+      <w:rPr/>
+    </w:lvl>
+    <w:lvl w:ilvl="8">
+      <w:start w:val="1"/>
+      <w:numFmt w:val="decimal"/>
+      <w:lvlText w:val="%9."/>
+      <w:lvlJc w:val="left"/>
+      <w:pPr>
+        <w:tabs>
+          <w:tab w:val="num" w:pos="3600"/>
+        </w:tabs>
+        <w:ind w:left="3600" w:hanging="360"/>
+      </w:pPr>
+      <w:rPr/>
+    </w:lvl>
+  </w:abstractNum>
   <w:num w:numId="1">
     <w:abstractNumId w:val="1"/>
+  </w:num>
+  <w:num w:numId="2">
+    <w:abstractNumId w:val="2"/>
   </w:num>
 </w:numbering>
 </file>

</xml_diff>